<commit_message>
:fire: Aulas do programa 3000 talentos TI
</commit_message>
<xml_diff>
--- a/aula-3/Aprendendo Git.docx
+++ b/aula-3/Aprendendo Git.docx
@@ -586,7 +586,6 @@
         </w:rPr>
         <w:t xml:space="preserve">2. </w:t>
       </w:r>
-      <w:bookmarkStart w:id="0" w:name="_GoBack"/>
       <w:proofErr w:type="spellStart"/>
       <w:r>
         <w:rPr>
@@ -636,7 +635,6 @@
         <w:t>]</w:t>
       </w:r>
     </w:p>
-    <w:bookmarkEnd w:id="0"/>
     <w:p>
       <w:pPr>
         <w:pStyle w:val="NormalWeb"/>
@@ -657,6 +655,7 @@
       <w:pPr>
         <w:pStyle w:val="Ttulo3"/>
         <w:rPr>
+          <w:color w:val="00B050"/>
           <w:sz w:val="24"/>
           <w:szCs w:val="24"/>
           <w:lang w:val="pt-BR"/>
@@ -675,6 +674,7 @@
         <w:rPr>
           <w:rStyle w:val="CdigoHTML"/>
           <w:rFonts w:eastAsia="SimSun"/>
+          <w:color w:val="00B050"/>
           <w:sz w:val="24"/>
           <w:szCs w:val="24"/>
           <w:lang w:val="pt-BR"/>
@@ -686,6 +686,7 @@
         <w:rPr>
           <w:rStyle w:val="CdigoHTML"/>
           <w:rFonts w:eastAsia="SimSun"/>
+          <w:color w:val="00B050"/>
           <w:sz w:val="24"/>
           <w:szCs w:val="24"/>
           <w:lang w:val="pt-BR"/>
@@ -697,6 +698,7 @@
         <w:rPr>
           <w:rStyle w:val="CdigoHTML"/>
           <w:rFonts w:eastAsia="SimSun"/>
+          <w:color w:val="00B050"/>
           <w:sz w:val="24"/>
           <w:szCs w:val="24"/>
           <w:lang w:val="pt-BR"/>
@@ -708,6 +710,7 @@
         <w:rPr>
           <w:rStyle w:val="CdigoHTML"/>
           <w:rFonts w:eastAsia="SimSun"/>
+          <w:color w:val="00B050"/>
           <w:sz w:val="24"/>
           <w:szCs w:val="24"/>
           <w:lang w:val="pt-BR"/>
@@ -838,6 +841,7 @@
         <w:rPr>
           <w:rStyle w:val="CdigoHTML"/>
           <w:rFonts w:eastAsia="SimSun"/>
+          <w:color w:val="00B050"/>
           <w:sz w:val="24"/>
           <w:szCs w:val="24"/>
           <w:lang w:val="pt-BR"/>
@@ -849,6 +853,7 @@
         <w:rPr>
           <w:rStyle w:val="CdigoHTML"/>
           <w:rFonts w:eastAsia="SimSun"/>
+          <w:color w:val="00B050"/>
           <w:sz w:val="24"/>
           <w:szCs w:val="24"/>
           <w:lang w:val="pt-BR"/>
@@ -860,6 +865,7 @@
         <w:rPr>
           <w:rStyle w:val="CdigoHTML"/>
           <w:rFonts w:eastAsia="SimSun"/>
+          <w:color w:val="00B050"/>
           <w:sz w:val="24"/>
           <w:szCs w:val="24"/>
           <w:lang w:val="pt-BR"/>
@@ -871,6 +877,7 @@
         <w:rPr>
           <w:rStyle w:val="CdigoHTML"/>
           <w:rFonts w:eastAsia="SimSun"/>
+          <w:color w:val="00B050"/>
           <w:sz w:val="24"/>
           <w:szCs w:val="24"/>
           <w:lang w:val="pt-BR"/>
@@ -932,6 +939,7 @@
         <w:rPr>
           <w:rStyle w:val="CdigoHTML"/>
           <w:rFonts w:eastAsia="SimSun"/>
+          <w:color w:val="00B050"/>
           <w:sz w:val="24"/>
           <w:szCs w:val="24"/>
           <w:lang w:val="pt-BR"/>
@@ -943,6 +951,7 @@
         <w:rPr>
           <w:rStyle w:val="CdigoHTML"/>
           <w:rFonts w:eastAsia="SimSun"/>
+          <w:color w:val="00B050"/>
           <w:sz w:val="24"/>
           <w:szCs w:val="24"/>
           <w:lang w:val="pt-BR"/>
@@ -1004,6 +1013,7 @@
         <w:rPr>
           <w:rStyle w:val="CdigoHTML"/>
           <w:rFonts w:eastAsia="SimSun"/>
+          <w:color w:val="00B050"/>
           <w:sz w:val="24"/>
           <w:szCs w:val="24"/>
           <w:lang w:val="pt-BR"/>
@@ -1015,6 +1025,7 @@
         <w:rPr>
           <w:rStyle w:val="CdigoHTML"/>
           <w:rFonts w:eastAsia="SimSun"/>
+          <w:color w:val="00B050"/>
           <w:sz w:val="24"/>
           <w:szCs w:val="24"/>
           <w:lang w:val="pt-BR"/>
@@ -1074,6 +1085,7 @@
       <w:pPr>
         <w:pStyle w:val="Ttulo3"/>
         <w:rPr>
+          <w:color w:val="00B050"/>
           <w:sz w:val="24"/>
           <w:szCs w:val="24"/>
           <w:lang w:val="pt-BR"/>
@@ -1092,6 +1104,7 @@
         <w:rPr>
           <w:rStyle w:val="CdigoHTML"/>
           <w:rFonts w:eastAsia="SimSun"/>
+          <w:color w:val="00B050"/>
           <w:sz w:val="24"/>
           <w:szCs w:val="24"/>
           <w:lang w:val="pt-BR"/>
@@ -1103,6 +1116,7 @@
         <w:rPr>
           <w:rStyle w:val="CdigoHTML"/>
           <w:rFonts w:eastAsia="SimSun"/>
+          <w:color w:val="00B050"/>
           <w:sz w:val="24"/>
           <w:szCs w:val="24"/>
           <w:lang w:val="pt-BR"/>
@@ -1114,6 +1128,7 @@
         <w:rPr>
           <w:rStyle w:val="CdigoHTML"/>
           <w:rFonts w:eastAsia="SimSun"/>
+          <w:color w:val="00B050"/>
           <w:sz w:val="24"/>
           <w:szCs w:val="24"/>
           <w:lang w:val="pt-BR"/>
@@ -1160,6 +1175,7 @@
         <w:rPr>
           <w:rStyle w:val="CdigoHTML"/>
           <w:rFonts w:eastAsia="SimSun"/>
+          <w:color w:val="00B050"/>
           <w:sz w:val="24"/>
           <w:szCs w:val="24"/>
           <w:lang w:val="pt-BR"/>
@@ -1171,6 +1187,7 @@
         <w:rPr>
           <w:rStyle w:val="CdigoHTML"/>
           <w:rFonts w:eastAsia="SimSun"/>
+          <w:color w:val="00B050"/>
           <w:sz w:val="24"/>
           <w:szCs w:val="24"/>
           <w:lang w:val="pt-BR"/>
@@ -1182,6 +1199,7 @@
         <w:rPr>
           <w:rStyle w:val="CdigoHTML"/>
           <w:rFonts w:eastAsia="SimSun"/>
+          <w:color w:val="00B050"/>
           <w:sz w:val="24"/>
           <w:szCs w:val="24"/>
           <w:lang w:val="pt-BR"/>
@@ -1193,6 +1211,7 @@
         <w:rPr>
           <w:rStyle w:val="CdigoHTML"/>
           <w:rFonts w:eastAsia="SimSun"/>
+          <w:color w:val="00B050"/>
           <w:sz w:val="24"/>
           <w:szCs w:val="24"/>
           <w:lang w:val="pt-BR"/>
@@ -1238,6 +1257,7 @@
         <w:rPr>
           <w:rStyle w:val="CdigoHTML"/>
           <w:rFonts w:eastAsia="SimSun"/>
+          <w:color w:val="00B050"/>
           <w:sz w:val="24"/>
           <w:szCs w:val="24"/>
           <w:lang w:val="pt-BR"/>
@@ -1249,6 +1269,7 @@
         <w:rPr>
           <w:rStyle w:val="CdigoHTML"/>
           <w:rFonts w:eastAsia="SimSun"/>
+          <w:color w:val="00B050"/>
           <w:sz w:val="24"/>
           <w:szCs w:val="24"/>
           <w:lang w:val="pt-BR"/>
@@ -1323,6 +1344,7 @@
         <w:rPr>
           <w:rStyle w:val="CdigoHTML"/>
           <w:rFonts w:eastAsia="SimSun"/>
+          <w:color w:val="00B050"/>
           <w:sz w:val="24"/>
           <w:szCs w:val="24"/>
           <w:lang w:val="pt-BR"/>
@@ -1334,6 +1356,7 @@
         <w:rPr>
           <w:rStyle w:val="CdigoHTML"/>
           <w:rFonts w:eastAsia="SimSun"/>
+          <w:color w:val="00B050"/>
           <w:sz w:val="24"/>
           <w:szCs w:val="24"/>
           <w:lang w:val="pt-BR"/>
@@ -1380,6 +1403,7 @@
         <w:rPr>
           <w:rStyle w:val="CdigoHTML"/>
           <w:rFonts w:eastAsia="SimSun"/>
+          <w:color w:val="00B050"/>
           <w:sz w:val="24"/>
           <w:szCs w:val="24"/>
           <w:lang w:val="pt-BR"/>
@@ -1391,6 +1415,7 @@
         <w:rPr>
           <w:rStyle w:val="CdigoHTML"/>
           <w:rFonts w:eastAsia="SimSun"/>
+          <w:color w:val="00B050"/>
           <w:sz w:val="24"/>
           <w:szCs w:val="24"/>
           <w:lang w:val="pt-BR"/>
@@ -1402,6 +1427,7 @@
         <w:rPr>
           <w:rStyle w:val="CdigoHTML"/>
           <w:rFonts w:eastAsia="SimSun"/>
+          <w:color w:val="00B050"/>
           <w:sz w:val="24"/>
           <w:szCs w:val="24"/>
           <w:lang w:val="pt-BR"/>
@@ -1448,6 +1474,7 @@
         <w:rPr>
           <w:rStyle w:val="CdigoHTML"/>
           <w:rFonts w:eastAsia="SimSun"/>
+          <w:color w:val="00B050"/>
           <w:sz w:val="24"/>
           <w:szCs w:val="24"/>
           <w:lang w:val="pt-BR"/>
@@ -1459,6 +1486,7 @@
         <w:rPr>
           <w:rStyle w:val="CdigoHTML"/>
           <w:rFonts w:eastAsia="SimSun"/>
+          <w:color w:val="00B050"/>
           <w:sz w:val="24"/>
           <w:szCs w:val="24"/>
           <w:lang w:val="pt-BR"/>
@@ -1470,6 +1498,7 @@
         <w:rPr>
           <w:rStyle w:val="CdigoHTML"/>
           <w:rFonts w:eastAsia="SimSun"/>
+          <w:color w:val="00B050"/>
           <w:sz w:val="24"/>
           <w:szCs w:val="24"/>
           <w:lang w:val="pt-BR"/>
@@ -1481,6 +1510,7 @@
         <w:rPr>
           <w:rStyle w:val="CdigoHTML"/>
           <w:rFonts w:eastAsia="SimSun"/>
+          <w:color w:val="00B050"/>
           <w:sz w:val="24"/>
           <w:szCs w:val="24"/>
           <w:lang w:val="pt-BR"/>
@@ -1535,6 +1565,7 @@
         <w:rPr>
           <w:rStyle w:val="CdigoHTML"/>
           <w:rFonts w:eastAsia="SimSun"/>
+          <w:color w:val="00B050"/>
           <w:sz w:val="24"/>
           <w:szCs w:val="24"/>
           <w:lang w:val="pt-BR"/>
@@ -1546,6 +1577,7 @@
         <w:rPr>
           <w:rStyle w:val="CdigoHTML"/>
           <w:rFonts w:eastAsia="SimSun"/>
+          <w:color w:val="00B050"/>
           <w:sz w:val="24"/>
           <w:szCs w:val="24"/>
           <w:lang w:val="pt-BR"/>
@@ -1557,6 +1589,7 @@
         <w:rPr>
           <w:rStyle w:val="CdigoHTML"/>
           <w:rFonts w:eastAsia="SimSun"/>
+          <w:color w:val="00B050"/>
           <w:sz w:val="24"/>
           <w:szCs w:val="24"/>
           <w:lang w:val="pt-BR"/>
@@ -1603,6 +1636,7 @@
         <w:rPr>
           <w:rStyle w:val="CdigoHTML"/>
           <w:rFonts w:eastAsia="SimSun"/>
+          <w:color w:val="00B050"/>
           <w:sz w:val="24"/>
           <w:szCs w:val="24"/>
           <w:lang w:val="pt-BR"/>
@@ -1614,6 +1648,7 @@
         <w:rPr>
           <w:rStyle w:val="CdigoHTML"/>
           <w:rFonts w:eastAsia="SimSun"/>
+          <w:color w:val="00B050"/>
           <w:sz w:val="24"/>
           <w:szCs w:val="24"/>
           <w:lang w:val="pt-BR"/>
@@ -1675,6 +1710,7 @@
         <w:rPr>
           <w:rStyle w:val="CdigoHTML"/>
           <w:rFonts w:eastAsia="SimSun"/>
+          <w:color w:val="00B050"/>
           <w:sz w:val="24"/>
           <w:szCs w:val="24"/>
           <w:lang w:val="pt-BR"/>
@@ -1686,6 +1722,7 @@
         <w:rPr>
           <w:rStyle w:val="CdigoHTML"/>
           <w:rFonts w:eastAsia="SimSun"/>
+          <w:color w:val="00B050"/>
           <w:sz w:val="24"/>
           <w:szCs w:val="24"/>
           <w:lang w:val="pt-BR"/>
@@ -1697,6 +1734,7 @@
         <w:rPr>
           <w:rStyle w:val="CdigoHTML"/>
           <w:rFonts w:eastAsia="SimSun"/>
+          <w:color w:val="00B050"/>
           <w:sz w:val="24"/>
           <w:szCs w:val="24"/>
           <w:lang w:val="pt-BR"/>
@@ -1708,6 +1746,7 @@
         <w:rPr>
           <w:rStyle w:val="CdigoHTML"/>
           <w:rFonts w:eastAsia="SimSun"/>
+          <w:color w:val="00B050"/>
           <w:sz w:val="24"/>
           <w:szCs w:val="24"/>
           <w:lang w:val="pt-BR"/>
@@ -1719,6 +1758,7 @@
         <w:rPr>
           <w:rStyle w:val="CdigoHTML"/>
           <w:rFonts w:eastAsia="SimSun"/>
+          <w:color w:val="00B050"/>
           <w:sz w:val="24"/>
           <w:szCs w:val="24"/>
           <w:lang w:val="pt-BR"/>
@@ -1730,6 +1770,7 @@
         <w:rPr>
           <w:rStyle w:val="CdigoHTML"/>
           <w:rFonts w:eastAsia="SimSun"/>
+          <w:color w:val="00B050"/>
           <w:sz w:val="24"/>
           <w:szCs w:val="24"/>
           <w:lang w:val="pt-BR"/>
@@ -1807,6 +1848,7 @@
         <w:rPr>
           <w:rStyle w:val="CdigoHTML"/>
           <w:rFonts w:eastAsia="SimSun"/>
+          <w:color w:val="00B050"/>
           <w:sz w:val="24"/>
           <w:szCs w:val="24"/>
           <w:lang w:val="pt-BR"/>
@@ -1818,6 +1860,7 @@
         <w:rPr>
           <w:rStyle w:val="CdigoHTML"/>
           <w:rFonts w:eastAsia="SimSun"/>
+          <w:color w:val="00B050"/>
           <w:sz w:val="24"/>
           <w:szCs w:val="24"/>
           <w:lang w:val="pt-BR"/>
@@ -1829,6 +1872,7 @@
         <w:rPr>
           <w:rStyle w:val="CdigoHTML"/>
           <w:rFonts w:eastAsia="SimSun"/>
+          <w:color w:val="00B050"/>
           <w:sz w:val="24"/>
           <w:szCs w:val="24"/>
           <w:lang w:val="pt-BR"/>
@@ -1891,6 +1935,7 @@
         <w:rPr>
           <w:rStyle w:val="CdigoHTML"/>
           <w:rFonts w:eastAsia="SimSun"/>
+          <w:color w:val="00B050"/>
           <w:sz w:val="24"/>
           <w:szCs w:val="24"/>
           <w:lang w:val="pt-BR"/>
@@ -1902,6 +1947,7 @@
         <w:rPr>
           <w:rStyle w:val="CdigoHTML"/>
           <w:rFonts w:eastAsia="SimSun"/>
+          <w:color w:val="00B050"/>
           <w:sz w:val="24"/>
           <w:szCs w:val="24"/>
           <w:lang w:val="pt-BR"/>
@@ -1913,6 +1959,7 @@
         <w:rPr>
           <w:rStyle w:val="CdigoHTML"/>
           <w:rFonts w:eastAsia="SimSun"/>
+          <w:color w:val="00B050"/>
           <w:sz w:val="24"/>
           <w:szCs w:val="24"/>
           <w:lang w:val="pt-BR"/>
@@ -1924,6 +1971,7 @@
         <w:rPr>
           <w:rStyle w:val="CdigoHTML"/>
           <w:rFonts w:eastAsia="SimSun"/>
+          <w:color w:val="00B050"/>
           <w:sz w:val="24"/>
           <w:szCs w:val="24"/>
           <w:lang w:val="pt-BR"/>
@@ -1935,6 +1983,7 @@
         <w:rPr>
           <w:rStyle w:val="CdigoHTML"/>
           <w:rFonts w:eastAsia="SimSun"/>
+          <w:color w:val="00B050"/>
           <w:sz w:val="24"/>
           <w:szCs w:val="24"/>
           <w:lang w:val="pt-BR"/>
@@ -2022,6 +2071,7 @@
         <w:rPr>
           <w:rStyle w:val="CdigoHTML"/>
           <w:rFonts w:eastAsia="SimSun"/>
+          <w:color w:val="00B050"/>
           <w:sz w:val="24"/>
           <w:szCs w:val="24"/>
           <w:lang w:val="pt-BR"/>
@@ -2033,6 +2083,7 @@
         <w:rPr>
           <w:rStyle w:val="CdigoHTML"/>
           <w:rFonts w:eastAsia="SimSun"/>
+          <w:color w:val="00B050"/>
           <w:sz w:val="24"/>
           <w:szCs w:val="24"/>
           <w:lang w:val="pt-BR"/>
@@ -2044,6 +2095,7 @@
         <w:rPr>
           <w:rStyle w:val="CdigoHTML"/>
           <w:rFonts w:eastAsia="SimSun"/>
+          <w:color w:val="00B050"/>
           <w:sz w:val="24"/>
           <w:szCs w:val="24"/>
           <w:lang w:val="pt-BR"/>
@@ -2055,6 +2107,7 @@
         <w:rPr>
           <w:rStyle w:val="CdigoHTML"/>
           <w:rFonts w:eastAsia="SimSun"/>
+          <w:color w:val="00B050"/>
           <w:sz w:val="24"/>
           <w:szCs w:val="24"/>
           <w:lang w:val="pt-BR"/>
@@ -2116,6 +2169,7 @@
         <w:rPr>
           <w:rStyle w:val="CdigoHTML"/>
           <w:rFonts w:eastAsia="SimSun"/>
+          <w:color w:val="00B050"/>
           <w:sz w:val="24"/>
           <w:szCs w:val="24"/>
           <w:lang w:val="pt-BR"/>
@@ -2127,6 +2181,7 @@
         <w:rPr>
           <w:rStyle w:val="CdigoHTML"/>
           <w:rFonts w:eastAsia="SimSun"/>
+          <w:color w:val="00B050"/>
           <w:sz w:val="24"/>
           <w:szCs w:val="24"/>
           <w:lang w:val="pt-BR"/>
@@ -2138,6 +2193,7 @@
         <w:rPr>
           <w:rStyle w:val="CdigoHTML"/>
           <w:rFonts w:eastAsia="SimSun"/>
+          <w:color w:val="00B050"/>
           <w:sz w:val="24"/>
           <w:szCs w:val="24"/>
           <w:lang w:val="pt-BR"/>
@@ -2177,6 +2233,15 @@
         </w:rPr>
         <w:t xml:space="preserve">, como nome de usuário e e-mail. Por exemplo, </w:t>
       </w:r>
+    </w:p>
+    <w:p>
+      <w:pPr>
+        <w:pStyle w:val="NormalWeb"/>
+        <w:rPr>
+          <w:sz w:val="24"/>
+          <w:lang w:val="pt-BR"/>
+        </w:rPr>
+      </w:pPr>
       <w:proofErr w:type="spellStart"/>
       <w:r>
         <w:rPr>
@@ -2231,6 +2296,88 @@
     </w:p>
     <w:p>
       <w:pPr>
+        <w:pStyle w:val="NormalWeb"/>
+        <w:rPr>
+          <w:sz w:val="24"/>
+          <w:lang w:val="pt-BR"/>
+        </w:rPr>
+      </w:pPr>
+      <w:proofErr w:type="spellStart"/>
+      <w:r>
+        <w:rPr>
+          <w:rStyle w:val="CdigoHTML"/>
+          <w:rFonts w:eastAsia="SimSun"/>
+          <w:sz w:val="24"/>
+          <w:szCs w:val="24"/>
+          <w:lang w:val="pt-BR"/>
+        </w:rPr>
+        <w:t>git</w:t>
+      </w:r>
+      <w:proofErr w:type="spellEnd"/>
+      <w:r>
+        <w:rPr>
+          <w:rStyle w:val="CdigoHTML"/>
+          <w:rFonts w:eastAsia="SimSun"/>
+          <w:sz w:val="24"/>
+          <w:szCs w:val="24"/>
+          <w:lang w:val="pt-BR"/>
+        </w:rPr>
+        <w:t xml:space="preserve"> </w:t>
+      </w:r>
+      <w:proofErr w:type="spellStart"/>
+      <w:r>
+        <w:rPr>
+          <w:rStyle w:val="CdigoHTML"/>
+          <w:rFonts w:eastAsia="SimSun"/>
+          <w:sz w:val="24"/>
+          <w:szCs w:val="24"/>
+          <w:lang w:val="pt-BR"/>
+        </w:rPr>
+        <w:t>config</w:t>
+      </w:r>
+      <w:proofErr w:type="spellEnd"/>
+      <w:r>
+        <w:rPr>
+          <w:rStyle w:val="CdigoHTML"/>
+          <w:rFonts w:eastAsia="SimSun"/>
+          <w:sz w:val="24"/>
+          <w:szCs w:val="24"/>
+          <w:lang w:val="pt-BR"/>
+        </w:rPr>
+        <w:t xml:space="preserve"> --</w:t>
+      </w:r>
+      <w:r>
+        <w:rPr>
+          <w:rStyle w:val="CdigoHTML"/>
+          <w:rFonts w:eastAsia="SimSun"/>
+          <w:sz w:val="24"/>
+          <w:szCs w:val="24"/>
+          <w:lang w:val="pt-BR"/>
+        </w:rPr>
+        <w:t>local</w:t>
+      </w:r>
+      <w:r>
+        <w:rPr>
+          <w:rStyle w:val="CdigoHTML"/>
+          <w:rFonts w:eastAsia="SimSun"/>
+          <w:sz w:val="24"/>
+          <w:szCs w:val="24"/>
+          <w:lang w:val="pt-BR"/>
+        </w:rPr>
+        <w:t xml:space="preserve"> user.name "Seu Nome"</w:t>
+      </w:r>
+      <w:r>
+        <w:rPr>
+          <w:sz w:val="24"/>
+          <w:lang w:val="pt-BR"/>
+        </w:rPr>
+        <w:t>.</w:t>
+      </w:r>
+      <w:bookmarkStart w:id="0" w:name="_GoBack"/>
+      <w:bookmarkEnd w:id="0"/>
+    </w:p>
+    <w:p>
+      <w:pPr>
         <w:pStyle w:val="Ttulo3"/>
         <w:rPr>
           <w:sz w:val="24"/>
@@ -2244,6 +2391,7 @@
           <w:szCs w:val="24"/>
           <w:lang w:val="pt-BR"/>
         </w:rPr>
+        <w:lastRenderedPageBreak/>
         <w:t xml:space="preserve">20. </w:t>
       </w:r>
       <w:proofErr w:type="spellStart"/>
@@ -2251,6 +2399,7 @@
         <w:rPr>
           <w:rStyle w:val="CdigoHTML"/>
           <w:rFonts w:eastAsia="SimSun"/>
+          <w:color w:val="00B050"/>
           <w:sz w:val="24"/>
           <w:szCs w:val="24"/>
           <w:lang w:val="pt-BR"/>
@@ -2262,6 +2411,7 @@
         <w:rPr>
           <w:rStyle w:val="CdigoHTML"/>
           <w:rFonts w:eastAsia="SimSun"/>
+          <w:color w:val="00B050"/>
           <w:sz w:val="24"/>
           <w:szCs w:val="24"/>
           <w:lang w:val="pt-BR"/>
@@ -2273,6 +2423,7 @@
         <w:rPr>
           <w:rStyle w:val="CdigoHTML"/>
           <w:rFonts w:eastAsia="SimSun"/>
+          <w:color w:val="00B050"/>
           <w:sz w:val="24"/>
           <w:szCs w:val="24"/>
           <w:lang w:val="pt-BR"/>
@@ -2294,7 +2445,6 @@
           <w:sz w:val="24"/>
           <w:lang w:val="pt-BR"/>
         </w:rPr>
-        <w:lastRenderedPageBreak/>
         <w:t xml:space="preserve">Mostra as diferenças entre os arquivos modificados e a última versão confirmada, permitindo revisar alterações antes de fazer um </w:t>
       </w:r>
       <w:proofErr w:type="spellStart"/>
@@ -2349,6 +2499,7 @@
     <w:p>
       <w:pPr>
         <w:pStyle w:val="NormalWeb"/>
+        <w:spacing w:before="100" w:after="100"/>
         <w:jc w:val="both"/>
         <w:rPr>
           <w:sz w:val="24"/>

</xml_diff>